<commit_message>
update user traceability matrix
</commit_message>
<xml_diff>
--- a/documents/user-requirements-traceability-matrix.docx
+++ b/documents/user-requirements-traceability-matrix.docx
@@ -464,7 +464,7 @@
                 <w:sz w:val="22"/>
                 <w:szCs w:val="22"/>
               </w:rPr>
-              <w:t>9</w:t>
+              <w:t>13</w:t>
             </w:r>
           </w:p>
         </w:tc>
@@ -494,7 +494,7 @@
                 <w:sz w:val="22"/>
                 <w:szCs w:val="22"/>
               </w:rPr>
-              <w:t>In progress</w:t>
+              <w:t>DONE</w:t>
             </w:r>
           </w:p>
         </w:tc>
@@ -609,7 +609,7 @@
                 <w:sz w:val="22"/>
                 <w:szCs w:val="22"/>
               </w:rPr>
-              <w:t>5</w:t>
+              <w:t>12</w:t>
             </w:r>
           </w:p>
         </w:tc>
@@ -763,7 +763,7 @@
                 <w:sz w:val="22"/>
                 <w:szCs w:val="22"/>
               </w:rPr>
-              <w:t>5</w:t>
+              <w:t>8</w:t>
             </w:r>
           </w:p>
         </w:tc>
@@ -855,18 +855,8 @@
                 <w:sz w:val="22"/>
                 <w:szCs w:val="22"/>
               </w:rPr>
-              <w:t xml:space="preserve">,  </w:t>
-            </w:r>
-            <w:r>
-              <w:rPr>
-                <w:rFonts w:ascii="Arial" w:hAnsi="Arial" w:cs="Arial"/>
-                <w:sz w:val="22"/>
-                <w:szCs w:val="22"/>
-              </w:rPr>
-              <w:t>Internal transfer</w:t>
-            </w:r>
-            <w:bookmarkStart w:id="1" w:name="_GoBack"/>
-            <w:bookmarkEnd w:id="1"/>
+              <w:t>,  Internal transfer</w:t>
+            </w:r>
           </w:p>
         </w:tc>
       </w:tr>
@@ -895,8 +885,8 @@
                 <w:szCs w:val="22"/>
               </w:rPr>
             </w:pPr>
-            <w:bookmarkStart w:id="2" w:name="_heading=h.1fob9te" w:colFirst="0" w:colLast="0"/>
-            <w:bookmarkEnd w:id="2"/>
+            <w:bookmarkStart w:id="1" w:name="_heading=h.1fob9te" w:colFirst="0" w:colLast="0"/>
+            <w:bookmarkEnd w:id="1"/>
             <w:r>
               <w:rPr>
                 <w:rFonts w:ascii="Arial" w:hAnsi="Arial" w:cs="Arial"/>
@@ -1012,7 +1002,7 @@
                 <w:sz w:val="22"/>
                 <w:szCs w:val="22"/>
               </w:rPr>
-              <w:t>Planned</w:t>
+              <w:t>In progress</w:t>
             </w:r>
           </w:p>
         </w:tc>
@@ -1307,6 +1297,44 @@
               <w:t>In progress</w:t>
             </w:r>
           </w:p>
+          <w:p>
+            <w:pPr>
+              <w:jc w:val="center"/>
+              <w:rPr>
+                <w:rFonts w:ascii="Arial" w:hAnsi="Arial" w:cs="Arial"/>
+                <w:sz w:val="22"/>
+                <w:szCs w:val="22"/>
+              </w:rPr>
+            </w:pPr>
+            <w:r>
+              <w:rPr>
+                <w:rFonts w:ascii="Arial" w:hAnsi="Arial" w:cs="Arial"/>
+                <w:sz w:val="22"/>
+                <w:szCs w:val="22"/>
+              </w:rPr>
+              <w:t xml:space="preserve">(Maybe tom </w:t>
+            </w:r>
+            <w:proofErr w:type="spellStart"/>
+            <w:r>
+              <w:rPr>
+                <w:rFonts w:ascii="Arial" w:hAnsi="Arial" w:cs="Arial"/>
+                <w:sz w:val="22"/>
+                <w:szCs w:val="22"/>
+              </w:rPr>
+              <w:t>maging</w:t>
+            </w:r>
+            <w:proofErr w:type="spellEnd"/>
+            <w:r>
+              <w:rPr>
+                <w:rFonts w:ascii="Arial" w:hAnsi="Arial" w:cs="Arial"/>
+                <w:sz w:val="22"/>
+                <w:szCs w:val="22"/>
+              </w:rPr>
+              <w:t xml:space="preserve"> done na)</w:t>
+            </w:r>
+            <w:bookmarkStart w:id="2" w:name="_GoBack"/>
+            <w:bookmarkEnd w:id="2"/>
+          </w:p>
         </w:tc>
       </w:tr>
       <w:tr>
@@ -1398,140 +1426,6 @@
                 <w:szCs w:val="22"/>
               </w:rPr>
               <w:t>Client Profile Page</w:t>
-            </w:r>
-          </w:p>
-        </w:tc>
-        <w:tc>
-          <w:tcPr>
-            <w:tcW w:w="1440" w:type="dxa"/>
-            <w:shd w:val="clear" w:color="auto" w:fill="auto"/>
-          </w:tcPr>
-          <w:p>
-            <w:pPr>
-              <w:jc w:val="center"/>
-              <w:rPr>
-                <w:rFonts w:ascii="Arial" w:hAnsi="Arial" w:cs="Arial"/>
-                <w:sz w:val="22"/>
-                <w:szCs w:val="22"/>
-              </w:rPr>
-            </w:pPr>
-          </w:p>
-        </w:tc>
-        <w:tc>
-          <w:tcPr>
-            <w:tcW w:w="2070" w:type="dxa"/>
-          </w:tcPr>
-          <w:p>
-            <w:pPr>
-              <w:jc w:val="center"/>
-              <w:rPr>
-                <w:rFonts w:ascii="Arial" w:hAnsi="Arial" w:cs="Arial"/>
-                <w:sz w:val="22"/>
-                <w:szCs w:val="22"/>
-              </w:rPr>
-            </w:pPr>
-            <w:r>
-              <w:rPr>
-                <w:rFonts w:ascii="Arial" w:hAnsi="Arial" w:cs="Arial"/>
-                <w:sz w:val="22"/>
-                <w:szCs w:val="22"/>
-              </w:rPr>
-              <w:t>Not started</w:t>
-            </w:r>
-          </w:p>
-        </w:tc>
-      </w:tr>
-      <w:tr>
-        <w:trPr>
-          <w:trHeight w:val="40"/>
-        </w:trPr>
-        <w:tc>
-          <w:tcPr>
-            <w:tcW w:w="765" w:type="dxa"/>
-            <w:shd w:val="clear" w:color="auto" w:fill="auto"/>
-          </w:tcPr>
-          <w:p>
-            <w:pPr>
-              <w:pBdr>
-                <w:top w:val="nil"/>
-                <w:left w:val="nil"/>
-                <w:bottom w:val="nil"/>
-                <w:right w:val="nil"/>
-                <w:between w:val="nil"/>
-              </w:pBdr>
-              <w:jc w:val="center"/>
-              <w:rPr>
-                <w:rFonts w:ascii="Arial" w:hAnsi="Arial" w:cs="Arial"/>
-                <w:sz w:val="22"/>
-                <w:szCs w:val="22"/>
-              </w:rPr>
-            </w:pPr>
-            <w:r>
-              <w:rPr>
-                <w:rFonts w:ascii="Arial" w:hAnsi="Arial" w:cs="Arial"/>
-                <w:sz w:val="22"/>
-                <w:szCs w:val="22"/>
-              </w:rPr>
-              <w:t>08</w:t>
-            </w:r>
-          </w:p>
-        </w:tc>
-        <w:tc>
-          <w:tcPr>
-            <w:tcW w:w="4522" w:type="dxa"/>
-            <w:shd w:val="clear" w:color="auto" w:fill="FFFFFF"/>
-            <w:tcMar>
-              <w:bottom w:w="58" w:type="dxa"/>
-            </w:tcMar>
-          </w:tcPr>
-          <w:p>
-            <w:pPr>
-              <w:pStyle w:val="ListParagraph"/>
-              <w:numPr>
-                <w:ilvl w:val="0"/>
-                <w:numId w:val="9"/>
-              </w:numPr>
-              <w:jc w:val="both"/>
-              <w:rPr>
-                <w:rFonts w:ascii="Arial" w:eastAsia="Times New Roman" w:hAnsi="Arial" w:cs="Arial"/>
-                <w:sz w:val="22"/>
-                <w:szCs w:val="22"/>
-                <w:lang w:eastAsia="en-PH"/>
-              </w:rPr>
-            </w:pPr>
-            <w:r>
-              <w:rPr>
-                <w:rFonts w:ascii="Arial" w:eastAsia="Times New Roman" w:hAnsi="Arial" w:cs="Arial"/>
-                <w:sz w:val="22"/>
-                <w:szCs w:val="22"/>
-                <w:lang w:eastAsia="en-PH"/>
-              </w:rPr>
-              <w:t>User must be able to pay someone</w:t>
-            </w:r>
-          </w:p>
-        </w:tc>
-        <w:tc>
-          <w:tcPr>
-            <w:tcW w:w="2448" w:type="dxa"/>
-            <w:shd w:val="clear" w:color="auto" w:fill="auto"/>
-          </w:tcPr>
-          <w:p>
-            <w:pPr>
-              <w:jc w:val="center"/>
-              <w:rPr>
-                <w:rFonts w:ascii="Arial" w:hAnsi="Arial" w:cs="Arial"/>
-                <w:sz w:val="22"/>
-                <w:szCs w:val="22"/>
-              </w:rPr>
-            </w:pPr>
-            <w:r>
-              <w:rPr>
-                <w:rFonts w:ascii="Arial" w:eastAsia="Times New Roman" w:hAnsi="Arial" w:cs="Arial"/>
-                <w:sz w:val="22"/>
-                <w:szCs w:val="22"/>
-                <w:lang w:eastAsia="en-PH"/>
-              </w:rPr>
-              <w:t>Account Activity - Pay</w:t>
             </w:r>
           </w:p>
         </w:tc>
@@ -1606,7 +1500,7 @@
                 <w:sz w:val="22"/>
                 <w:szCs w:val="22"/>
               </w:rPr>
-              <w:t>09</w:t>
+              <w:t>08</w:t>
             </w:r>
           </w:p>
         </w:tc>

</xml_diff>

<commit_message>
update user matrix file
</commit_message>
<xml_diff>
--- a/documents/user-requirements-traceability-matrix.docx
+++ b/documents/user-requirements-traceability-matrix.docx
@@ -464,7 +464,7 @@
                 <w:sz w:val="22"/>
                 <w:szCs w:val="22"/>
               </w:rPr>
-              <w:t>9</w:t>
+              <w:t>19</w:t>
             </w:r>
           </w:p>
         </w:tc>
@@ -494,7 +494,7 @@
                 <w:sz w:val="22"/>
                 <w:szCs w:val="22"/>
               </w:rPr>
-              <w:t>In progress</w:t>
+              <w:t>DONE</w:t>
             </w:r>
           </w:p>
         </w:tc>
@@ -609,7 +609,7 @@
                 <w:sz w:val="22"/>
                 <w:szCs w:val="22"/>
               </w:rPr>
-              <w:t>5</w:t>
+              <w:t>20</w:t>
             </w:r>
           </w:p>
         </w:tc>
@@ -632,7 +632,7 @@
                 <w:sz w:val="22"/>
                 <w:szCs w:val="22"/>
               </w:rPr>
-              <w:t>In progress</w:t>
+              <w:t>DONE</w:t>
             </w:r>
           </w:p>
         </w:tc>
@@ -763,7 +763,7 @@
                 <w:sz w:val="22"/>
                 <w:szCs w:val="22"/>
               </w:rPr>
-              <w:t>5</w:t>
+              <w:t>20</w:t>
             </w:r>
           </w:p>
         </w:tc>
@@ -773,7 +773,7 @@
           </w:tcPr>
           <w:p>
             <w:pPr>
-              <w:jc w:val="center"/>
+              <w:ind w:left="270"/>
               <w:rPr>
                 <w:rFonts w:ascii="Arial" w:hAnsi="Arial" w:cs="Arial"/>
                 <w:sz w:val="22"/>
@@ -786,87 +786,8 @@
                 <w:sz w:val="22"/>
                 <w:szCs w:val="22"/>
               </w:rPr>
-              <w:t>In progress</w:t>
+              <w:t xml:space="preserve">       DONE</w:t>
             </w:r>
-            <w:r>
-              <w:rPr>
-                <w:rFonts w:ascii="Arial" w:hAnsi="Arial" w:cs="Arial"/>
-                <w:sz w:val="22"/>
-                <w:szCs w:val="22"/>
-              </w:rPr>
-              <w:t xml:space="preserve"> = </w:t>
-            </w:r>
-            <w:r>
-              <w:rPr>
-                <w:rFonts w:ascii="Arial" w:hAnsi="Arial" w:cs="Arial"/>
-                <w:sz w:val="22"/>
-                <w:szCs w:val="22"/>
-              </w:rPr>
-              <w:t xml:space="preserve">External </w:t>
-            </w:r>
-            <w:r>
-              <w:rPr>
-                <w:rFonts w:ascii="Arial" w:hAnsi="Arial" w:cs="Arial"/>
-                <w:sz w:val="22"/>
-                <w:szCs w:val="22"/>
-              </w:rPr>
-              <w:t>transfer</w:t>
-            </w:r>
-          </w:p>
-          <w:p>
-            <w:pPr>
-              <w:jc w:val="center"/>
-              <w:rPr>
-                <w:rFonts w:ascii="Arial" w:hAnsi="Arial" w:cs="Arial"/>
-                <w:sz w:val="22"/>
-                <w:szCs w:val="22"/>
-              </w:rPr>
-            </w:pPr>
-            <w:r>
-              <w:rPr>
-                <w:rFonts w:ascii="Arial" w:hAnsi="Arial" w:cs="Arial"/>
-                <w:sz w:val="22"/>
-                <w:szCs w:val="22"/>
-              </w:rPr>
-              <w:t>Done =</w:t>
-            </w:r>
-          </w:p>
-          <w:p>
-            <w:pPr>
-              <w:ind w:left="270"/>
-              <w:jc w:val="center"/>
-              <w:rPr>
-                <w:rFonts w:ascii="Arial" w:hAnsi="Arial" w:cs="Arial"/>
-                <w:sz w:val="22"/>
-                <w:szCs w:val="22"/>
-              </w:rPr>
-            </w:pPr>
-            <w:r>
-              <w:rPr>
-                <w:rFonts w:ascii="Arial" w:hAnsi="Arial" w:cs="Arial"/>
-                <w:sz w:val="22"/>
-                <w:szCs w:val="22"/>
-              </w:rPr>
-              <w:t>Log-in, register</w:t>
-            </w:r>
-            <w:r>
-              <w:rPr>
-                <w:rFonts w:ascii="Arial" w:hAnsi="Arial" w:cs="Arial"/>
-                <w:sz w:val="22"/>
-                <w:szCs w:val="22"/>
-              </w:rPr>
-              <w:t xml:space="preserve">,  </w:t>
-            </w:r>
-            <w:r>
-              <w:rPr>
-                <w:rFonts w:ascii="Arial" w:hAnsi="Arial" w:cs="Arial"/>
-                <w:sz w:val="22"/>
-                <w:szCs w:val="22"/>
-              </w:rPr>
-              <w:t>Internal transfer</w:t>
-            </w:r>
-            <w:bookmarkStart w:id="1" w:name="_GoBack"/>
-            <w:bookmarkEnd w:id="1"/>
           </w:p>
         </w:tc>
       </w:tr>
@@ -895,8 +816,8 @@
                 <w:szCs w:val="22"/>
               </w:rPr>
             </w:pPr>
-            <w:bookmarkStart w:id="2" w:name="_heading=h.1fob9te" w:colFirst="0" w:colLast="0"/>
-            <w:bookmarkEnd w:id="2"/>
+            <w:bookmarkStart w:id="1" w:name="_heading=h.1fob9te" w:colFirst="0" w:colLast="0"/>
+            <w:bookmarkEnd w:id="1"/>
             <w:r>
               <w:rPr>
                 <w:rFonts w:ascii="Arial" w:hAnsi="Arial" w:cs="Arial"/>
@@ -976,166 +897,13 @@
                 <w:szCs w:val="22"/>
               </w:rPr>
             </w:pPr>
-          </w:p>
-        </w:tc>
-        <w:tc>
-          <w:tcPr>
-            <w:tcW w:w="2070" w:type="dxa"/>
-          </w:tcPr>
-          <w:p>
-            <w:pPr>
-              <w:rPr>
-                <w:rFonts w:ascii="Arial" w:hAnsi="Arial" w:cs="Arial"/>
-                <w:sz w:val="22"/>
-                <w:szCs w:val="22"/>
-              </w:rPr>
-            </w:pPr>
             <w:r>
               <w:rPr>
                 <w:rFonts w:ascii="Arial" w:hAnsi="Arial" w:cs="Arial"/>
                 <w:sz w:val="22"/>
                 <w:szCs w:val="22"/>
               </w:rPr>
-              <w:t xml:space="preserve"> </w:t>
-            </w:r>
-            <w:r>
-              <w:rPr>
-                <w:rFonts w:ascii="Arial" w:hAnsi="Arial" w:cs="Arial"/>
-                <w:sz w:val="22"/>
-                <w:szCs w:val="22"/>
-              </w:rPr>
-              <w:t xml:space="preserve">       </w:t>
-            </w:r>
-            <w:r>
-              <w:rPr>
-                <w:rFonts w:ascii="Arial" w:hAnsi="Arial" w:cs="Arial"/>
-                <w:sz w:val="22"/>
-                <w:szCs w:val="22"/>
-              </w:rPr>
-              <w:t>Planned</w:t>
-            </w:r>
-          </w:p>
-        </w:tc>
-      </w:tr>
-      <w:tr>
-        <w:trPr>
-          <w:trHeight w:val="40"/>
-        </w:trPr>
-        <w:tc>
-          <w:tcPr>
-            <w:tcW w:w="765" w:type="dxa"/>
-            <w:shd w:val="clear" w:color="auto" w:fill="auto"/>
-          </w:tcPr>
-          <w:p>
-            <w:pPr>
-              <w:pBdr>
-                <w:top w:val="nil"/>
-                <w:left w:val="nil"/>
-                <w:bottom w:val="nil"/>
-                <w:right w:val="nil"/>
-                <w:between w:val="nil"/>
-              </w:pBdr>
-              <w:jc w:val="center"/>
-              <w:rPr>
-                <w:rFonts w:ascii="Arial" w:hAnsi="Arial" w:cs="Arial"/>
-                <w:sz w:val="22"/>
-                <w:szCs w:val="22"/>
-              </w:rPr>
-            </w:pPr>
-            <w:r>
-              <w:rPr>
-                <w:rFonts w:ascii="Arial" w:hAnsi="Arial" w:cs="Arial"/>
-                <w:sz w:val="22"/>
-                <w:szCs w:val="22"/>
-              </w:rPr>
-              <w:t>05</w:t>
-            </w:r>
-          </w:p>
-        </w:tc>
-        <w:tc>
-          <w:tcPr>
-            <w:tcW w:w="4522" w:type="dxa"/>
-            <w:shd w:val="clear" w:color="auto" w:fill="FFFFFF"/>
-            <w:tcMar>
-              <w:bottom w:w="58" w:type="dxa"/>
-            </w:tcMar>
-          </w:tcPr>
-          <w:p>
-            <w:pPr>
-              <w:pStyle w:val="ListParagraph"/>
-              <w:numPr>
-                <w:ilvl w:val="0"/>
-                <w:numId w:val="9"/>
-              </w:numPr>
-              <w:jc w:val="both"/>
-              <w:rPr>
-                <w:rFonts w:ascii="Arial" w:hAnsi="Arial" w:cs="Arial"/>
-                <w:sz w:val="22"/>
-                <w:szCs w:val="22"/>
-              </w:rPr>
-            </w:pPr>
-            <w:r>
-              <w:rPr>
-                <w:rFonts w:ascii="Arial" w:hAnsi="Arial" w:cs="Arial"/>
-                <w:sz w:val="22"/>
-                <w:szCs w:val="22"/>
-              </w:rPr>
-              <w:t>User should be able to transfer funds between accounts within the same bank</w:t>
-            </w:r>
-          </w:p>
-        </w:tc>
-        <w:tc>
-          <w:tcPr>
-            <w:tcW w:w="2448" w:type="dxa"/>
-            <w:shd w:val="clear" w:color="auto" w:fill="auto"/>
-          </w:tcPr>
-          <w:p>
-            <w:pPr>
-              <w:pBdr>
-                <w:top w:val="nil"/>
-                <w:left w:val="nil"/>
-                <w:bottom w:val="nil"/>
-                <w:right w:val="nil"/>
-                <w:between w:val="nil"/>
-              </w:pBdr>
-              <w:jc w:val="center"/>
-              <w:rPr>
-                <w:rFonts w:ascii="Arial" w:hAnsi="Arial" w:cs="Arial"/>
-                <w:sz w:val="22"/>
-                <w:szCs w:val="22"/>
-              </w:rPr>
-            </w:pPr>
-            <w:r>
-              <w:rPr>
-                <w:rFonts w:ascii="Arial" w:hAnsi="Arial" w:cs="Arial"/>
-                <w:sz w:val="22"/>
-                <w:szCs w:val="22"/>
-              </w:rPr>
-              <w:t>Fund Transfer (internal)</w:t>
-            </w:r>
-          </w:p>
-        </w:tc>
-        <w:tc>
-          <w:tcPr>
-            <w:tcW w:w="1440" w:type="dxa"/>
-            <w:shd w:val="clear" w:color="auto" w:fill="auto"/>
-          </w:tcPr>
-          <w:p>
-            <w:pPr>
-              <w:jc w:val="center"/>
-              <w:rPr>
-                <w:rFonts w:ascii="Arial" w:hAnsi="Arial" w:cs="Arial"/>
-                <w:sz w:val="22"/>
-                <w:szCs w:val="22"/>
-              </w:rPr>
-            </w:pPr>
-            <w:r>
-              <w:rPr>
-                <w:rFonts w:ascii="Arial" w:hAnsi="Arial" w:cs="Arial"/>
-                <w:sz w:val="22"/>
-                <w:szCs w:val="22"/>
-              </w:rPr>
-              <w:t>9</w:t>
+              <w:t>5</w:t>
             </w:r>
           </w:p>
         </w:tc>
@@ -1194,6 +962,154 @@
                 <w:sz w:val="22"/>
                 <w:szCs w:val="22"/>
               </w:rPr>
+              <w:t>05</w:t>
+            </w:r>
+          </w:p>
+        </w:tc>
+        <w:tc>
+          <w:tcPr>
+            <w:tcW w:w="4522" w:type="dxa"/>
+            <w:shd w:val="clear" w:color="auto" w:fill="FFFFFF"/>
+            <w:tcMar>
+              <w:bottom w:w="58" w:type="dxa"/>
+            </w:tcMar>
+          </w:tcPr>
+          <w:p>
+            <w:pPr>
+              <w:pStyle w:val="ListParagraph"/>
+              <w:numPr>
+                <w:ilvl w:val="0"/>
+                <w:numId w:val="9"/>
+              </w:numPr>
+              <w:jc w:val="both"/>
+              <w:rPr>
+                <w:rFonts w:ascii="Arial" w:hAnsi="Arial" w:cs="Arial"/>
+                <w:sz w:val="22"/>
+                <w:szCs w:val="22"/>
+              </w:rPr>
+            </w:pPr>
+            <w:r>
+              <w:rPr>
+                <w:rFonts w:ascii="Arial" w:hAnsi="Arial" w:cs="Arial"/>
+                <w:sz w:val="22"/>
+                <w:szCs w:val="22"/>
+              </w:rPr>
+              <w:t>User should be able to transfer funds between accounts within the same bank</w:t>
+            </w:r>
+          </w:p>
+        </w:tc>
+        <w:tc>
+          <w:tcPr>
+            <w:tcW w:w="2448" w:type="dxa"/>
+            <w:shd w:val="clear" w:color="auto" w:fill="auto"/>
+          </w:tcPr>
+          <w:p>
+            <w:pPr>
+              <w:pBdr>
+                <w:top w:val="nil"/>
+                <w:left w:val="nil"/>
+                <w:bottom w:val="nil"/>
+                <w:right w:val="nil"/>
+                <w:between w:val="nil"/>
+              </w:pBdr>
+              <w:jc w:val="center"/>
+              <w:rPr>
+                <w:rFonts w:ascii="Arial" w:hAnsi="Arial" w:cs="Arial"/>
+                <w:sz w:val="22"/>
+                <w:szCs w:val="22"/>
+              </w:rPr>
+            </w:pPr>
+            <w:r>
+              <w:rPr>
+                <w:rFonts w:ascii="Arial" w:hAnsi="Arial" w:cs="Arial"/>
+                <w:sz w:val="22"/>
+                <w:szCs w:val="22"/>
+              </w:rPr>
+              <w:t>Fund Transfer (internal)</w:t>
+            </w:r>
+          </w:p>
+        </w:tc>
+        <w:tc>
+          <w:tcPr>
+            <w:tcW w:w="1440" w:type="dxa"/>
+            <w:shd w:val="clear" w:color="auto" w:fill="auto"/>
+          </w:tcPr>
+          <w:p>
+            <w:pPr>
+              <w:jc w:val="center"/>
+              <w:rPr>
+                <w:rFonts w:ascii="Arial" w:hAnsi="Arial" w:cs="Arial"/>
+                <w:sz w:val="22"/>
+                <w:szCs w:val="22"/>
+              </w:rPr>
+            </w:pPr>
+            <w:r>
+              <w:rPr>
+                <w:rFonts w:ascii="Arial" w:hAnsi="Arial" w:cs="Arial"/>
+                <w:sz w:val="22"/>
+                <w:szCs w:val="22"/>
+              </w:rPr>
+              <w:t>10</w:t>
+            </w:r>
+            <w:bookmarkStart w:id="2" w:name="_GoBack"/>
+            <w:bookmarkEnd w:id="2"/>
+          </w:p>
+        </w:tc>
+        <w:tc>
+          <w:tcPr>
+            <w:tcW w:w="2070" w:type="dxa"/>
+          </w:tcPr>
+          <w:p>
+            <w:pPr>
+              <w:jc w:val="center"/>
+              <w:rPr>
+                <w:rFonts w:ascii="Arial" w:hAnsi="Arial" w:cs="Arial"/>
+                <w:sz w:val="22"/>
+                <w:szCs w:val="22"/>
+              </w:rPr>
+            </w:pPr>
+            <w:r>
+              <w:rPr>
+                <w:rFonts w:ascii="Arial" w:hAnsi="Arial" w:cs="Arial"/>
+                <w:sz w:val="22"/>
+                <w:szCs w:val="22"/>
+              </w:rPr>
+              <w:t>DONE</w:t>
+            </w:r>
+          </w:p>
+        </w:tc>
+      </w:tr>
+      <w:tr>
+        <w:trPr>
+          <w:trHeight w:val="40"/>
+        </w:trPr>
+        <w:tc>
+          <w:tcPr>
+            <w:tcW w:w="765" w:type="dxa"/>
+            <w:shd w:val="clear" w:color="auto" w:fill="auto"/>
+          </w:tcPr>
+          <w:p>
+            <w:pPr>
+              <w:pBdr>
+                <w:top w:val="nil"/>
+                <w:left w:val="nil"/>
+                <w:bottom w:val="nil"/>
+                <w:right w:val="nil"/>
+                <w:between w:val="nil"/>
+              </w:pBdr>
+              <w:jc w:val="center"/>
+              <w:rPr>
+                <w:rFonts w:ascii="Arial" w:hAnsi="Arial" w:cs="Arial"/>
+                <w:sz w:val="22"/>
+                <w:szCs w:val="22"/>
+              </w:rPr>
+            </w:pPr>
+            <w:r>
+              <w:rPr>
+                <w:rFonts w:ascii="Arial" w:hAnsi="Arial" w:cs="Arial"/>
+                <w:sz w:val="22"/>
+                <w:szCs w:val="22"/>
+              </w:rPr>
               <w:t>06</w:t>
             </w:r>
           </w:p>
@@ -1304,7 +1220,7 @@
                 <w:sz w:val="22"/>
                 <w:szCs w:val="22"/>
               </w:rPr>
-              <w:t>In progress</w:t>
+              <w:t>DONE</w:t>
             </w:r>
           </w:p>
         </w:tc>
@@ -1398,140 +1314,6 @@
                 <w:szCs w:val="22"/>
               </w:rPr>
               <w:t>Client Profile Page</w:t>
-            </w:r>
-          </w:p>
-        </w:tc>
-        <w:tc>
-          <w:tcPr>
-            <w:tcW w:w="1440" w:type="dxa"/>
-            <w:shd w:val="clear" w:color="auto" w:fill="auto"/>
-          </w:tcPr>
-          <w:p>
-            <w:pPr>
-              <w:jc w:val="center"/>
-              <w:rPr>
-                <w:rFonts w:ascii="Arial" w:hAnsi="Arial" w:cs="Arial"/>
-                <w:sz w:val="22"/>
-                <w:szCs w:val="22"/>
-              </w:rPr>
-            </w:pPr>
-          </w:p>
-        </w:tc>
-        <w:tc>
-          <w:tcPr>
-            <w:tcW w:w="2070" w:type="dxa"/>
-          </w:tcPr>
-          <w:p>
-            <w:pPr>
-              <w:jc w:val="center"/>
-              <w:rPr>
-                <w:rFonts w:ascii="Arial" w:hAnsi="Arial" w:cs="Arial"/>
-                <w:sz w:val="22"/>
-                <w:szCs w:val="22"/>
-              </w:rPr>
-            </w:pPr>
-            <w:r>
-              <w:rPr>
-                <w:rFonts w:ascii="Arial" w:hAnsi="Arial" w:cs="Arial"/>
-                <w:sz w:val="22"/>
-                <w:szCs w:val="22"/>
-              </w:rPr>
-              <w:t>Not started</w:t>
-            </w:r>
-          </w:p>
-        </w:tc>
-      </w:tr>
-      <w:tr>
-        <w:trPr>
-          <w:trHeight w:val="40"/>
-        </w:trPr>
-        <w:tc>
-          <w:tcPr>
-            <w:tcW w:w="765" w:type="dxa"/>
-            <w:shd w:val="clear" w:color="auto" w:fill="auto"/>
-          </w:tcPr>
-          <w:p>
-            <w:pPr>
-              <w:pBdr>
-                <w:top w:val="nil"/>
-                <w:left w:val="nil"/>
-                <w:bottom w:val="nil"/>
-                <w:right w:val="nil"/>
-                <w:between w:val="nil"/>
-              </w:pBdr>
-              <w:jc w:val="center"/>
-              <w:rPr>
-                <w:rFonts w:ascii="Arial" w:hAnsi="Arial" w:cs="Arial"/>
-                <w:sz w:val="22"/>
-                <w:szCs w:val="22"/>
-              </w:rPr>
-            </w:pPr>
-            <w:r>
-              <w:rPr>
-                <w:rFonts w:ascii="Arial" w:hAnsi="Arial" w:cs="Arial"/>
-                <w:sz w:val="22"/>
-                <w:szCs w:val="22"/>
-              </w:rPr>
-              <w:t>08</w:t>
-            </w:r>
-          </w:p>
-        </w:tc>
-        <w:tc>
-          <w:tcPr>
-            <w:tcW w:w="4522" w:type="dxa"/>
-            <w:shd w:val="clear" w:color="auto" w:fill="FFFFFF"/>
-            <w:tcMar>
-              <w:bottom w:w="58" w:type="dxa"/>
-            </w:tcMar>
-          </w:tcPr>
-          <w:p>
-            <w:pPr>
-              <w:pStyle w:val="ListParagraph"/>
-              <w:numPr>
-                <w:ilvl w:val="0"/>
-                <w:numId w:val="9"/>
-              </w:numPr>
-              <w:jc w:val="both"/>
-              <w:rPr>
-                <w:rFonts w:ascii="Arial" w:eastAsia="Times New Roman" w:hAnsi="Arial" w:cs="Arial"/>
-                <w:sz w:val="22"/>
-                <w:szCs w:val="22"/>
-                <w:lang w:eastAsia="en-PH"/>
-              </w:rPr>
-            </w:pPr>
-            <w:r>
-              <w:rPr>
-                <w:rFonts w:ascii="Arial" w:eastAsia="Times New Roman" w:hAnsi="Arial" w:cs="Arial"/>
-                <w:sz w:val="22"/>
-                <w:szCs w:val="22"/>
-                <w:lang w:eastAsia="en-PH"/>
-              </w:rPr>
-              <w:t>User must be able to pay someone</w:t>
-            </w:r>
-          </w:p>
-        </w:tc>
-        <w:tc>
-          <w:tcPr>
-            <w:tcW w:w="2448" w:type="dxa"/>
-            <w:shd w:val="clear" w:color="auto" w:fill="auto"/>
-          </w:tcPr>
-          <w:p>
-            <w:pPr>
-              <w:jc w:val="center"/>
-              <w:rPr>
-                <w:rFonts w:ascii="Arial" w:hAnsi="Arial" w:cs="Arial"/>
-                <w:sz w:val="22"/>
-                <w:szCs w:val="22"/>
-              </w:rPr>
-            </w:pPr>
-            <w:r>
-              <w:rPr>
-                <w:rFonts w:ascii="Arial" w:eastAsia="Times New Roman" w:hAnsi="Arial" w:cs="Arial"/>
-                <w:sz w:val="22"/>
-                <w:szCs w:val="22"/>
-                <w:lang w:eastAsia="en-PH"/>
-              </w:rPr>
-              <w:t>Account Activity - Pay</w:t>
             </w:r>
           </w:p>
         </w:tc>
@@ -1606,7 +1388,7 @@
                 <w:sz w:val="22"/>
                 <w:szCs w:val="22"/>
               </w:rPr>
-              <w:t>09</w:t>
+              <w:t>08</w:t>
             </w:r>
           </w:p>
         </w:tc>
@@ -1705,7 +1487,7 @@
                 <w:sz w:val="22"/>
                 <w:szCs w:val="22"/>
               </w:rPr>
-              <w:t>Not started</w:t>
+              <w:t>In Progress</w:t>
             </w:r>
           </w:p>
         </w:tc>
@@ -2000,7 +1782,7 @@
         <w:sz w:val="22"/>
         <w:szCs w:val="22"/>
       </w:rPr>
-      <w:t>2</w:t>
+      <w:t>1</w:t>
     </w:r>
     <w:r>
       <w:rPr>

</xml_diff>